<commit_message>
vault backup: 2023-11-21 13:32:30
</commit_message>
<xml_diff>
--- a/Vakken/Journalistieke en Redactionele Vaardigheden/Achtergrondverhaal/New folder/Achtergrondverhaal Tekstschema.docx
+++ b/Vakken/Journalistieke en Redactionele Vaardigheden/Achtergrondverhaal/New folder/Achtergrondverhaal Tekstschema.docx
@@ -1,6 +1,7 @@
 
 <file path=word/document.xml><?xml version="1.0" encoding="utf-8"?>
 <w:document xmlns:wpc="http://schemas.microsoft.com/office/word/2010/wordprocessingCanvas" xmlns:cx="http://schemas.microsoft.com/office/drawing/2014/chartex" xmlns:cx1="http://schemas.microsoft.com/office/drawing/2015/9/8/chartex" xmlns:cx2="http://schemas.microsoft.com/office/drawing/2015/10/21/chartex" xmlns:cx3="http://schemas.microsoft.com/office/drawing/2016/5/9/chartex" xmlns:cx4="http://schemas.microsoft.com/office/drawing/2016/5/10/chartex" xmlns:cx5="http://schemas.microsoft.com/office/drawing/2016/5/11/chartex" xmlns:cx6="http://schemas.microsoft.com/office/drawing/2016/5/12/chartex" xmlns:cx7="http://schemas.microsoft.com/office/drawing/2016/5/13/chartex" xmlns:cx8="http://schemas.microsoft.com/office/drawing/2016/5/14/chartex" xmlns:mc="http://schemas.openxmlformats.org/markup-compatibility/2006" xmlns:aink="http://schemas.microsoft.com/office/drawing/2016/ink" xmlns:am3d="http://schemas.microsoft.com/office/drawing/2017/model3d" xmlns:o="urn:schemas-microsoft-com:office:office" xmlns:oel="http://schemas.microsoft.com/office/2019/extlst" xmlns:r="http://schemas.openxmlformats.org/officeDocument/2006/relationships" xmlns:m="http://schemas.openxmlformats.org/officeDocument/2006/math" xmlns:v="urn:schemas-microsoft-com:vml" xmlns:wp14="http://schemas.microsoft.com/office/word/2010/wordprocessingDrawing" xmlns:wp="http://schemas.openxmlformats.org/drawingml/2006/wordprocessingDrawing" xmlns:w10="urn:schemas-microsoft-com:office:word" xmlns:w="http://schemas.openxmlformats.org/wordprocessingml/2006/main" xmlns:w14="http://schemas.microsoft.com/office/word/2010/wordml" xmlns:w15="http://schemas.microsoft.com/office/word/2012/wordml" xmlns:w16cex="http://schemas.microsoft.com/office/word/2018/wordml/cex" xmlns:w16cid="http://schemas.microsoft.com/office/word/2016/wordml/cid" xmlns:w16="http://schemas.microsoft.com/office/word/2018/wordml" xmlns:w16sdtdh="http://schemas.microsoft.com/office/word/2020/wordml/sdtdatahash" xmlns:w16se="http://schemas.microsoft.com/office/word/2015/wordml/symex" xmlns:wpg="http://schemas.microsoft.com/office/word/2010/wordprocessingGroup" xmlns:wpi="http://schemas.microsoft.com/office/word/2010/wordprocessingInk" xmlns:wne="http://schemas.microsoft.com/office/word/2006/wordml" xmlns:wps="http://schemas.microsoft.com/office/word/2010/wordprocessingShape" mc:Ignorable="w14 w15 w16se w16cid w16 w16cex w16sdtdh wp14">
+  <w:background w:color="000000" w:themeColor="text1"/>
   <w:body>
     <w:p>
       <w:pPr>
@@ -14,24 +15,22 @@
           <w:b/>
           <w:bCs/>
         </w:rPr>
-        <w:t xml:space="preserve">Tekstschema verhaal doorverkoopmaatschappij </w:t>
-      </w:r>
-      <w:r>
-        <w:rPr>
-          <w:b/>
-          <w:bCs/>
-        </w:rPr>
-        <w:t xml:space="preserve">kaartjes </w:t>
-      </w:r>
-      <w:r>
-        <w:rPr>
-          <w:b/>
-          <w:bCs/>
-        </w:rPr>
-        <w:t>evenementen</w:t>
-      </w:r>
-    </w:p>
-    <w:p>
+        <w:t xml:space="preserve">Tekstschema verhaal </w:t>
+      </w:r>
+      <w:r>
+        <w:rPr>
+          <w:b/>
+          <w:bCs/>
+        </w:rPr>
+        <w:t>impact keuzes ECB op prijspeil Nederlandse burger</w:t>
+      </w:r>
+    </w:p>
+    <w:p>
+      <w:pPr>
+        <w:rPr>
+          <w:rFonts w:ascii="Civil Premium" w:hAnsi="Civil Premium"/>
+        </w:rPr>
+      </w:pPr>
       <w:r>
         <w:rPr>
           <w:b/>
@@ -53,25 +52,13 @@
         <w:t xml:space="preserve">: </w:t>
       </w:r>
       <w:r>
-        <w:t xml:space="preserve">alles wordt steeds duurder, zo ook het bezoeken van evenementen. Evenementen zoals concerten van Harry </w:t>
-      </w:r>
-      <w:proofErr w:type="spellStart"/>
-      <w:r>
-        <w:t>Styles</w:t>
-      </w:r>
-      <w:proofErr w:type="spellEnd"/>
-      <w:r>
-        <w:t xml:space="preserve"> worden steeds meer een luxeproduct, maar speelt de doorverkoopmaatschappij van tickets </w:t>
-      </w:r>
-      <w:r>
-        <w:t>hierin</w:t>
-      </w:r>
-      <w:r>
-        <w:t xml:space="preserve"> niet ook een hele grote rol?</w:t>
-      </w:r>
-      <w:r>
-        <w:br/>
-      </w:r>
+        <w:rPr>
+          <w:rFonts w:ascii="Civil Premium" w:hAnsi="Civil Premium"/>
+        </w:rPr>
+        <w:t>'Wat is het resultaat van de keuzes van de Europese Centrale Bank op de huidige economische situatie van de Nederlandse burger?</w:t>
+      </w:r>
+    </w:p>
+    <w:p>
       <w:r>
         <w:rPr>
           <w:i/>
@@ -80,30 +67,44 @@
         <w:t>Voorlopige basisuitspraak:</w:t>
       </w:r>
       <w:r>
-        <w:t xml:space="preserve"> de doorverkoopmaatschappij van concertkaartjes wordt een steeds groter probleem </w:t>
+        <w:t xml:space="preserve"> </w:t>
+      </w:r>
+      <w:r>
+        <w:t xml:space="preserve">de vooral onbekende keuzes die door de ECB onder Lagarde zijn gemaakt in de periode 2019-2020, zijn te laat en onverantwoord gemaakt </w:t>
+      </w:r>
+      <w:r>
+        <w:t xml:space="preserve"> </w:t>
       </w:r>
       <w:r>
         <w:sym w:font="Wingdings" w:char="F0E0"/>
       </w:r>
       <w:r>
-        <w:t xml:space="preserve"> hogen de huidige prijzen alleen maar op</w:t>
-      </w:r>
-      <w:r>
         <w:t xml:space="preserve"> </w:t>
       </w:r>
       <w:r>
+        <w:t xml:space="preserve">De huidige inflatie is hiervan het resultaat, met als gevolg dat de ECB zijn renteverhogingen op een snel tempo heeft moeten invoeren </w:t>
+      </w:r>
+      <w:r>
         <w:sym w:font="Wingdings" w:char="F0E0"/>
       </w:r>
       <w:r>
-        <w:t xml:space="preserve"> wordt onbetaalbaar</w:t>
-      </w:r>
-      <w:r>
-        <w:t xml:space="preserve">. </w:t>
-      </w:r>
-    </w:p>
-    <w:p>
+        <w:t xml:space="preserve"> </w:t>
+      </w:r>
+      <w:r>
+        <w:t xml:space="preserve">Prijzen in de supermarkt zijn voor burgers gigantisch gestegen met zelfs unieke fenomenen als </w:t>
+      </w:r>
       <w:proofErr w:type="spellStart"/>
       <w:r>
+        <w:t>krimpflatie</w:t>
+      </w:r>
+      <w:proofErr w:type="spellEnd"/>
+      <w:r>
+        <w:t xml:space="preserve"> als gevolg.</w:t>
+      </w:r>
+    </w:p>
+    <w:p>
+      <w:proofErr w:type="spellStart"/>
+      <w:r>
         <w:rPr>
           <w:b/>
           <w:bCs/>
@@ -120,20 +121,12 @@
       </w:r>
       <w:r>
         <w:br/>
-        <w:t xml:space="preserve">Het probleem wordt geschetst. Iemand wilt een concertkaartje kopen maar grijpt mis </w:t>
-      </w:r>
-      <w:r>
-        <w:sym w:font="Wingdings" w:char="F0E0"/>
-      </w:r>
-      <w:r>
-        <w:t xml:space="preserve"> genoodzaakt om doorverkoopkaartje te kopen.</w:t>
-      </w:r>
-    </w:p>
-    <w:p>
-      <w:r>
-        <w:t>Toelichten door de situatie te schetsen aan de hand van het spreken van de doelgroep.</w:t>
-      </w:r>
-    </w:p>
+      </w:r>
+      <w:r>
+        <w:t>Het naast elkaar houden van twee supermarkt mandjes eentje uit 2023 en de ander uit 2019. Dit verschil van 4 jaar heeft grote veranderingen met zich mee gebracht voor het winkelmandje voor de weekboodschappen van de gemiddelde Nederlander</w:t>
+      </w:r>
+    </w:p>
+    <w:p/>
     <w:p>
       <w:proofErr w:type="spellStart"/>
       <w:r>
@@ -151,308 +144,134 @@
         </w:rPr>
         <w:t xml:space="preserve"> 2</w:t>
       </w:r>
+    </w:p>
+    <w:p>
+      <w:r>
+        <w:t xml:space="preserve">Hoe is dit gebeurd? De Europese unie kwam in 2019 tijdens een periode van “gratis geld” en Blitzkrieg bedrijven als UBER, voor een enorme shock. De corona pandemie heeft dramatische gevolgen voor de gehele wereldeconomie. Wat zijn precies hiervan de gevolgen en hoe heeft de ECB hierop gereageerd? </w:t>
+      </w:r>
+    </w:p>
+    <w:p>
+      <w:r>
+        <w:t xml:space="preserve">Dat wil ik bespreken met econoom Edin </w:t>
+      </w:r>
+      <w:proofErr w:type="spellStart"/>
+      <w:r>
+        <w:t>Mujagic</w:t>
+      </w:r>
+      <w:proofErr w:type="spellEnd"/>
+      <w:r>
+        <w:t xml:space="preserve"> wie voor verschillende instanties het </w:t>
+      </w:r>
+      <w:proofErr w:type="spellStart"/>
+      <w:r>
+        <w:t>Macroeconomische</w:t>
+      </w:r>
+      <w:proofErr w:type="spellEnd"/>
+      <w:r>
+        <w:t xml:space="preserve"> nieuws brengt.</w:t>
+      </w:r>
+    </w:p>
+    <w:p>
+      <w:r>
+        <w:t>Ook Schriftelijke bronnen zoals cijfers van ECB en CBS gebruiken om aan te tonen wat in 2019 is veranderd door de pandemie (bijv. Banen, spaargeld, geld printen?)</w:t>
+      </w:r>
+    </w:p>
+    <w:p/>
+    <w:p>
+      <w:proofErr w:type="spellStart"/>
+      <w:r>
+        <w:rPr>
+          <w:b/>
+          <w:bCs/>
+        </w:rPr>
+        <w:t>Subthema</w:t>
+      </w:r>
+      <w:proofErr w:type="spellEnd"/>
+      <w:r>
+        <w:rPr>
+          <w:b/>
+          <w:bCs/>
+        </w:rPr>
+        <w:t xml:space="preserve"> 3</w:t>
+      </w:r>
       <w:r>
         <w:br/>
-        <w:t>Een schets van de huidige prijzen (die al hoog zijn) VS de doorverkoopprijzen</w:t>
-      </w:r>
-      <w:r>
-        <w:t xml:space="preserve"> VS </w:t>
+      </w:r>
+      <w:r>
+        <w:t>Wat heeft de ECB t</w:t>
+      </w:r>
+      <w:r>
+        <w:t xml:space="preserve">oen gedaan? De ECB heeft hierop gereageerd door in enorme aantallen Eurobiljetten te printen. En hierbij de Europese economie te steunen die bezig waren met massale stimulus </w:t>
       </w:r>
       <w:proofErr w:type="spellStart"/>
       <w:r>
-        <w:t>platinum</w:t>
+        <w:t>paketten</w:t>
       </w:r>
       <w:proofErr w:type="spellEnd"/>
       <w:r>
-        <w:t xml:space="preserve"> tickets</w:t>
-      </w:r>
-      <w:r>
-        <w:t xml:space="preserve"> </w:t>
-      </w:r>
-      <w:r>
-        <w:sym w:font="Wingdings" w:char="F0E0"/>
-      </w:r>
-      <w:r>
-        <w:t xml:space="preserve"> </w:t>
-      </w:r>
-      <w:r>
-        <w:t>schets</w:t>
-      </w:r>
-      <w:r>
-        <w:t xml:space="preserve"> </w:t>
-      </w:r>
-      <w:r>
-        <w:t xml:space="preserve">een beeld van de prijzen en </w:t>
-      </w:r>
-      <w:r>
-        <w:t xml:space="preserve">de rol van </w:t>
-      </w:r>
-      <w:r>
-        <w:t>het doorverkope</w:t>
-      </w:r>
-      <w:r>
-        <w:t>n</w:t>
-      </w:r>
-      <w:r>
-        <w:t xml:space="preserve">. </w:t>
-      </w:r>
-    </w:p>
-    <w:p>
-      <w:r>
-        <w:t xml:space="preserve">Toelichten door onderzoek te doen naar de huidige prijzen en wat de rol is van de doorverkoopprijzen. Kan aan de hand van schriftelijke bronnen (NOS, BNNVARA, AD, NPO, TROUW, AVRO TROS), maar ook aan de hand van mondelinge bronnen (econoom, consumentenbond). </w:t>
-      </w:r>
-      <w:r>
-        <w:t xml:space="preserve">Wat betreft de prijs en prijsstijging van de evenementen en de gevolgen hiervan zou ik ook nog </w:t>
-      </w:r>
-      <w:r>
-        <w:t>De Vereniging Nederlandse Poppodia en Festivals</w:t>
-      </w:r>
-      <w:r>
-        <w:t xml:space="preserve"> </w:t>
-      </w:r>
-      <w:r>
-        <w:rPr>
-          <w:rFonts w:cs="Arial"/>
-          <w:color w:val="1F2442"/>
-          <w:sz w:val="26"/>
-          <w:szCs w:val="26"/>
-          <w:shd w:val="clear" w:color="auto" w:fill="FFFFFF"/>
-        </w:rPr>
-        <w:t>(VNPF) kunnen raadplegen.</w:t>
-      </w:r>
-      <w:r>
-        <w:rPr>
-          <w:rFonts w:cs="Arial"/>
-          <w:color w:val="1F2442"/>
-          <w:sz w:val="26"/>
-          <w:szCs w:val="26"/>
-          <w:shd w:val="clear" w:color="auto" w:fill="FFFFFF"/>
-        </w:rPr>
-        <w:t xml:space="preserve"> Zij hebben op hun website hiervan cijfers. </w:t>
-      </w:r>
-      <w:r>
-        <w:rPr>
-          <w:rFonts w:cs="Arial"/>
-          <w:color w:val="1F2442"/>
-          <w:sz w:val="26"/>
-          <w:szCs w:val="26"/>
-          <w:shd w:val="clear" w:color="auto" w:fill="FFFFFF"/>
-        </w:rPr>
-        <w:t xml:space="preserve"> </w:t>
-      </w:r>
-    </w:p>
-    <w:p>
-      <w:r>
-        <w:rPr>
-          <w:b/>
-          <w:bCs/>
-        </w:rPr>
-        <w:t>Subthema 3</w:t>
+        <w:t xml:space="preserve"> om stilstaande </w:t>
+      </w:r>
+      <w:proofErr w:type="spellStart"/>
+      <w:r>
+        <w:t>economieen</w:t>
+      </w:r>
+      <w:proofErr w:type="spellEnd"/>
+      <w:r>
+        <w:t xml:space="preserve"> te stutten.</w:t>
+      </w:r>
+    </w:p>
+    <w:p>
+      <w:r>
+        <w:t xml:space="preserve">Dit wil ik bespreken met een woordvoerder van de ECB, die mij hopelijk hun beeld kan laten zien. Hoe is deze keuze gemaakt, hoe bepaalde ze het aantal, vinden ze zelf dat dit op de best mogelijke manier is aangepakt? </w:t>
+      </w:r>
+    </w:p>
+    <w:p/>
+    <w:p>
+      <w:proofErr w:type="spellStart"/>
+      <w:r>
+        <w:rPr>
+          <w:b/>
+          <w:bCs/>
+        </w:rPr>
+        <w:t>Subthema</w:t>
+      </w:r>
+      <w:proofErr w:type="spellEnd"/>
+      <w:r>
+        <w:rPr>
+          <w:b/>
+          <w:bCs/>
+        </w:rPr>
+        <w:t xml:space="preserve"> 4</w:t>
       </w:r>
       <w:r>
         <w:br/>
       </w:r>
-      <w:r>
-        <w:t xml:space="preserve">Rol </w:t>
-      </w:r>
-      <w:r>
-        <w:t>T</w:t>
-      </w:r>
-      <w:r>
-        <w:t>icketmaster</w:t>
-      </w:r>
-      <w:r>
-        <w:t xml:space="preserve"> (distributeur) / LiveNation (organisator)</w:t>
-      </w:r>
-      <w:r>
-        <w:t xml:space="preserve">. </w:t>
-      </w:r>
-      <w:r>
-        <w:t xml:space="preserve">Wat is de invloed van </w:t>
-      </w:r>
-      <w:r>
-        <w:t>T</w:t>
-      </w:r>
-      <w:r>
-        <w:t>icketmaster</w:t>
-      </w:r>
-      <w:r>
-        <w:t>/</w:t>
-      </w:r>
+    </w:p>
+    <w:p/>
+    <w:p>
       <w:proofErr w:type="spellStart"/>
       <w:r>
-        <w:t>LiveNation</w:t>
+        <w:rPr>
+          <w:b/>
+          <w:bCs/>
+        </w:rPr>
+        <w:t>Subthema</w:t>
       </w:r>
       <w:proofErr w:type="spellEnd"/>
       <w:r>
-        <w:t xml:space="preserve"> op het probleem? </w:t>
-      </w:r>
-      <w:r>
-        <w:sym w:font="Wingdings" w:char="F0E0"/>
-      </w:r>
-      <w:r>
-        <w:t xml:space="preserve"> sinds de fusie in 2010 van de twee bedrijven</w:t>
-      </w:r>
-      <w:r>
-        <w:t xml:space="preserve"> </w:t>
-      </w:r>
-      <w:r>
-        <w:t>tot slechts</w:t>
-      </w:r>
-      <w:r>
-        <w:t xml:space="preserve"> één</w:t>
-      </w:r>
-      <w:r>
-        <w:t xml:space="preserve"> bedrijf </w:t>
-      </w:r>
-      <w:r>
-        <w:t>hebben ze</w:t>
-      </w:r>
-      <w:r>
-        <w:t xml:space="preserve"> qua </w:t>
-      </w:r>
-      <w:r>
-        <w:t>distributie van kaarten en de organisatie van evenementen voor een groot deel</w:t>
-      </w:r>
-      <w:r>
-        <w:t xml:space="preserve"> een monopolie/alleenheerschappij</w:t>
-      </w:r>
-      <w:r>
-        <w:t xml:space="preserve"> opgebouwd. Daarnaast </w:t>
-      </w:r>
-      <w:r>
-        <w:t>hebben</w:t>
-      </w:r>
-      <w:r>
-        <w:t xml:space="preserve"> ze</w:t>
-      </w:r>
-      <w:r>
-        <w:t xml:space="preserve"> recentelijk</w:t>
-      </w:r>
-      <w:r>
-        <w:t xml:space="preserve"> ook</w:t>
-      </w:r>
-      <w:r>
-        <w:t xml:space="preserve"> hun eigen doorverkoopplatform gelanceerd.</w:t>
-      </w:r>
-      <w:r>
-        <w:t xml:space="preserve"> Dit zet platformen zoals </w:t>
-      </w:r>
-      <w:proofErr w:type="spellStart"/>
-      <w:r>
-        <w:t>TicketSwap</w:t>
-      </w:r>
-      <w:proofErr w:type="spellEnd"/>
-      <w:r>
-        <w:t xml:space="preserve"> </w:t>
-      </w:r>
-      <w:r>
-        <w:t xml:space="preserve">en Marktplaats </w:t>
-      </w:r>
-      <w:r>
-        <w:t>buitenspel.</w:t>
-      </w:r>
-      <w:r>
-        <w:t xml:space="preserve"> </w:t>
-      </w:r>
-    </w:p>
-    <w:p>
-      <w:r>
-        <w:t xml:space="preserve">Toelichten: door het gebruik van schriftelijke bronnen. Er is een poging gedaan tot mondelinge bron maar tot voor kort nog geen respons. </w:t>
-      </w:r>
-    </w:p>
-    <w:p>
-      <w:proofErr w:type="spellStart"/>
-      <w:r>
-        <w:rPr>
-          <w:b/>
-          <w:bCs/>
-        </w:rPr>
-        <w:t>Subthema</w:t>
-      </w:r>
-      <w:proofErr w:type="spellEnd"/>
-      <w:r>
-        <w:rPr>
-          <w:b/>
-          <w:bCs/>
-        </w:rPr>
-        <w:t xml:space="preserve"> 4</w:t>
+        <w:rPr>
+          <w:b/>
+          <w:bCs/>
+        </w:rPr>
+        <w:t xml:space="preserve"> 5</w:t>
       </w:r>
       <w:r>
         <w:br/>
-        <w:t xml:space="preserve">Rol </w:t>
-      </w:r>
-      <w:r>
-        <w:t xml:space="preserve">andere </w:t>
-      </w:r>
-      <w:r>
-        <w:t>eventorganisatoren</w:t>
-      </w:r>
-      <w:r>
-        <w:t xml:space="preserve"> zoals MOJO en </w:t>
-      </w:r>
-      <w:proofErr w:type="spellStart"/>
-      <w:r>
-        <w:t>Greenhouse</w:t>
-      </w:r>
-      <w:proofErr w:type="spellEnd"/>
-      <w:r>
-        <w:t xml:space="preserve"> Talent</w:t>
-      </w:r>
-      <w:r>
-        <w:t xml:space="preserve">, maar ook de rol van artiesten. </w:t>
-      </w:r>
-      <w:r>
-        <w:t xml:space="preserve">Artiesten raken namelijk ook </w:t>
-      </w:r>
-      <w:r>
-        <w:t>gefrustreerd</w:t>
-      </w:r>
-      <w:r>
-        <w:t xml:space="preserve"> van de doorverkoop, en e</w:t>
-      </w:r>
-      <w:r>
-        <w:t xml:space="preserve">r is een nieuw systeem die artiesten kunnen gebruiken om doorverkoop te verminderen (beschrijf hierbij de situatie van hoe Taylor Swift en Olivia Rodrigo hun kaartjes verkochten door middel van een wachtlijst VOOR toegang </w:t>
-      </w:r>
-      <w:r>
-        <w:t xml:space="preserve">deelname </w:t>
-      </w:r>
-      <w:r>
-        <w:t xml:space="preserve">van de verkoop). </w:t>
-      </w:r>
-      <w:r>
-        <w:t xml:space="preserve"> </w:t>
-      </w:r>
-      <w:r>
-        <w:t xml:space="preserve"> </w:t>
-      </w:r>
-    </w:p>
-    <w:p>
-      <w:r>
-        <w:t>Toelichten: door het gebruik van schriftelijke bronnen. Er is een poging gedaan tot mondelinge bron maar tot voor kort nog geen respons.</w:t>
-      </w:r>
-    </w:p>
-    <w:p>
-      <w:proofErr w:type="spellStart"/>
-      <w:r>
-        <w:rPr>
-          <w:b/>
-          <w:bCs/>
-        </w:rPr>
+        <w:t xml:space="preserve">Concluderend. Hoe ziet de toekomst eruit, als het op dit moment zo doorgaat met de </w:t>
+      </w:r>
+      <w:r>
         <w:lastRenderedPageBreak/>
-        <w:t>Subthema</w:t>
-      </w:r>
-      <w:proofErr w:type="spellEnd"/>
-      <w:r>
-        <w:rPr>
-          <w:b/>
-          <w:bCs/>
-        </w:rPr>
-        <w:t xml:space="preserve"> 5</w:t>
-      </w:r>
-      <w:r>
-        <w:br/>
-        <w:t>Concluderend. Hoe ziet de toekomst eruit, als het op dit moment zo doorgaat met de doorverkoopmaatschappij</w:t>
+        <w:t>doorverkoopmaatschappij</w:t>
       </w:r>
       <w:r>
         <w:t>, voor de consument? (terugkoppeling naar de persoon van de opening)</w:t>
@@ -1018,7 +837,7 @@
     <w:lsdException w:name="Unresolved Mention" w:semiHidden="1" w:unhideWhenUsed="1"/>
     <w:lsdException w:name="Smart Link" w:semiHidden="1" w:unhideWhenUsed="1"/>
   </w:latentStyles>
-  <w:style w:type="paragraph" w:default="1" w:styleId="Standaard">
+  <w:style w:type="paragraph" w:default="1" w:styleId="Normal">
     <w:name w:val="Normal"/>
     <w:qFormat/>
     <w:rsid w:val="00F625C7"/>
@@ -1027,13 +846,13 @@
       <w:sz w:val="24"/>
     </w:rPr>
   </w:style>
-  <w:style w:type="character" w:default="1" w:styleId="Standaardalinea-lettertype">
+  <w:style w:type="character" w:default="1" w:styleId="DefaultParagraphFont">
     <w:name w:val="Default Paragraph Font"/>
     <w:uiPriority w:val="1"/>
     <w:semiHidden/>
     <w:unhideWhenUsed/>
   </w:style>
-  <w:style w:type="table" w:default="1" w:styleId="Standaardtabel">
+  <w:style w:type="table" w:default="1" w:styleId="TableNormal">
     <w:name w:val="Normal Table"/>
     <w:uiPriority w:val="99"/>
     <w:semiHidden/>
@@ -1048,15 +867,15 @@
       </w:tblCellMar>
     </w:tblPr>
   </w:style>
-  <w:style w:type="numbering" w:default="1" w:styleId="Geenlijst">
+  <w:style w:type="numbering" w:default="1" w:styleId="NoList">
     <w:name w:val="No List"/>
     <w:uiPriority w:val="99"/>
     <w:semiHidden/>
     <w:unhideWhenUsed/>
   </w:style>
-  <w:style w:type="paragraph" w:styleId="Lijstalinea">
+  <w:style w:type="paragraph" w:styleId="ListParagraph">
     <w:name w:val="List Paragraph"/>
-    <w:basedOn w:val="Standaard"/>
+    <w:basedOn w:val="Normal"/>
     <w:uiPriority w:val="34"/>
     <w:qFormat/>
     <w:rsid w:val="003D167B"/>

</xml_diff>

<commit_message>
vault backup: 2023-11-21 13:51:36
</commit_message>
<xml_diff>
--- a/Vakken/Journalistieke en Redactionele Vaardigheden/Achtergrondverhaal/New folder/Achtergrondverhaal Tekstschema.docx
+++ b/Vakken/Journalistieke en Redactionele Vaardigheden/Achtergrondverhaal/New folder/Achtergrondverhaal Tekstschema.docx
@@ -59,6 +59,25 @@
       </w:r>
     </w:p>
     <w:p>
+      <w:pPr>
+        <w:rPr>
+          <w:rFonts w:ascii="Civil Premium" w:hAnsi="Civil Premium"/>
+        </w:rPr>
+      </w:pPr>
+      <w:r>
+        <w:rPr>
+          <w:rFonts w:ascii="Civil Premium" w:hAnsi="Civil Premium"/>
+        </w:rPr>
+        <w:t xml:space="preserve">Waarom belangrijk: </w:t>
+      </w:r>
+      <w:r>
+        <w:rPr>
+          <w:rFonts w:ascii="Civil Premium" w:hAnsi="Civil Premium"/>
+        </w:rPr>
+        <w:t>De Nederlandse burger weet eigenlijk helemaal niet wie er nou verantwoordelijk is voor de stijging van hun boodschappenmandje.</w:t>
+      </w:r>
+    </w:p>
+    <w:p>
       <w:r>
         <w:rPr>
           <w:i/>
@@ -243,35 +262,34 @@
         </w:rPr>
         <w:t xml:space="preserve"> 4</w:t>
       </w:r>
+    </w:p>
+    <w:p>
+      <w:r>
+        <w:t xml:space="preserve">Klap op de vuurpijl was de Oorlog op ons continent. </w:t>
+      </w:r>
+    </w:p>
+    <w:p/>
+    <w:p>
+      <w:proofErr w:type="spellStart"/>
+      <w:r>
+        <w:rPr>
+          <w:b/>
+          <w:bCs/>
+        </w:rPr>
+        <w:lastRenderedPageBreak/>
+        <w:t>Subthema</w:t>
+      </w:r>
+      <w:proofErr w:type="spellEnd"/>
+      <w:r>
+        <w:rPr>
+          <w:b/>
+          <w:bCs/>
+        </w:rPr>
+        <w:t xml:space="preserve"> 5</w:t>
+      </w:r>
       <w:r>
         <w:br/>
-      </w:r>
-    </w:p>
-    <w:p/>
-    <w:p>
-      <w:proofErr w:type="spellStart"/>
-      <w:r>
-        <w:rPr>
-          <w:b/>
-          <w:bCs/>
-        </w:rPr>
-        <w:t>Subthema</w:t>
-      </w:r>
-      <w:proofErr w:type="spellEnd"/>
-      <w:r>
-        <w:rPr>
-          <w:b/>
-          <w:bCs/>
-        </w:rPr>
-        <w:t xml:space="preserve"> 5</w:t>
-      </w:r>
-      <w:r>
-        <w:br/>
-        <w:t xml:space="preserve">Concluderend. Hoe ziet de toekomst eruit, als het op dit moment zo doorgaat met de </w:t>
-      </w:r>
-      <w:r>
-        <w:lastRenderedPageBreak/>
-        <w:t>doorverkoopmaatschappij</w:t>
+        <w:t>Concluderend. Hoe ziet de toekomst eruit, als het op dit moment zo doorgaat met de doorverkoopmaatschappij</w:t>
       </w:r>
       <w:r>
         <w:t>, voor de consument? (terugkoppeling naar de persoon van de opening)</w:t>

</xml_diff>

<commit_message>
vault backup: 2023-11-22 00:29:08
</commit_message>
<xml_diff>
--- a/Vakken/Journalistieke en Redactionele Vaardigheden/Achtergrondverhaal/New folder/Achtergrondverhaal Tekstschema.docx
+++ b/Vakken/Journalistieke en Redactionele Vaardigheden/Achtergrondverhaal/New folder/Achtergrondverhaal Tekstschema.docx
@@ -28,14 +28,22 @@
     <w:p>
       <w:pPr>
         <w:rPr>
-          <w:rFonts w:ascii="Civil Premium" w:hAnsi="Civil Premium"/>
-        </w:rPr>
-      </w:pPr>
-      <w:r>
-        <w:rPr>
           <w:b/>
           <w:bCs/>
         </w:rPr>
+      </w:pPr>
+    </w:p>
+    <w:p>
+      <w:pPr>
+        <w:rPr>
+          <w:rFonts w:ascii="Civil Premium" w:hAnsi="Civil Premium"/>
+        </w:rPr>
+      </w:pPr>
+      <w:r>
+        <w:rPr>
+          <w:b/>
+          <w:bCs/>
+        </w:rPr>
         <w:t>Lead</w:t>
       </w:r>
       <w:r>
@@ -110,219 +118,104 @@
         <w:t xml:space="preserve"> </w:t>
       </w:r>
       <w:r>
-        <w:t xml:space="preserve">Prijzen in de supermarkt zijn voor burgers gigantisch gestegen met zelfs unieke fenomenen als </w:t>
-      </w:r>
-      <w:proofErr w:type="spellStart"/>
-      <w:r>
-        <w:t>krimpflatie</w:t>
-      </w:r>
-      <w:proofErr w:type="spellEnd"/>
-      <w:r>
-        <w:t xml:space="preserve"> als gevolg.</w:t>
-      </w:r>
-    </w:p>
-    <w:p>
-      <w:proofErr w:type="spellStart"/>
+        <w:t>Prijzen in de supermarkt zijn voor burgers gigantisch gestegen met zelfs unieke fenomenen als krimpflatie als gevolg.</w:t>
+      </w:r>
+    </w:p>
+    <w:p/>
+    <w:p/>
+    <w:p>
       <w:r>
         <w:rPr>
           <w:b/>
           <w:bCs/>
         </w:rPr>
-        <w:t>Subthema</w:t>
-      </w:r>
-      <w:proofErr w:type="spellEnd"/>
+        <w:t>Subthema 1</w:t>
+      </w:r>
+      <w:r>
+        <w:br/>
+      </w:r>
+      <w:r>
+        <w:t>Het naast elkaar houden van twee supermarkt mandjes eentje uit 2023 en de ander uit 2019. Dit verschil van 4 jaar heeft grote veranderingen met zich mee gebracht voor het winkelmandje voor de weekboodschappen van de gemiddelde Nederlander</w:t>
+      </w:r>
+    </w:p>
+    <w:p/>
+    <w:p>
       <w:r>
         <w:rPr>
           <w:b/>
           <w:bCs/>
         </w:rPr>
-        <w:t xml:space="preserve"> 1</w:t>
-      </w:r>
-      <w:r>
-        <w:br/>
-      </w:r>
-      <w:r>
-        <w:t xml:space="preserve">Het naast elkaar houden van twee supermarkt mandjes eentje uit 2023 en de ander uit 2019. Dit verschil van 4 jaar heeft grote veranderingen met zich </w:t>
-      </w:r>
-      <w:proofErr w:type="gramStart"/>
-      <w:r>
-        <w:t>mee gebracht</w:t>
-      </w:r>
-      <w:proofErr w:type="gramEnd"/>
-      <w:r>
-        <w:t xml:space="preserve"> voor het winkelmandje voor de weekboodschappen van de gemiddelde Nederlander</w:t>
+        <w:t>Subthema 2</w:t>
+      </w:r>
+    </w:p>
+    <w:p>
+      <w:r>
+        <w:t xml:space="preserve">Hoe is dit gebeurd? De Europese unie kwam in 2019 tijdens een periode van “gratis geld” en Blitzkrieg bedrijven als UBER, voor een enorme shock. De corona pandemie heeft dramatische gevolgen voor de gehele wereldeconomie. Wat zijn precies hiervan de gevolgen en hoe heeft de ECB hierop gereageerd? </w:t>
+      </w:r>
+    </w:p>
+    <w:p>
+      <w:r>
+        <w:t xml:space="preserve">Klap op de vuurpijl was de Oorlog op ons continent. </w:t>
+      </w:r>
+    </w:p>
+    <w:p>
+      <w:r>
+        <w:t>Dat wil ik bespreken met econoom Edin Mujagic wie voor verschillende instanties het Macroeconomische nieuws brengt.</w:t>
+      </w:r>
+    </w:p>
+    <w:p>
+      <w:r>
+        <w:t>Ook Schriftelijke bronnen zoals cijfers van ECB en CBS gebruiken om aan te tonen wat in 2019 is veranderd door de pandemie (bijv. Banen, spaargeld, geld printen?)</w:t>
       </w:r>
     </w:p>
     <w:p/>
     <w:p>
-      <w:proofErr w:type="spellStart"/>
       <w:r>
         <w:rPr>
           <w:b/>
           <w:bCs/>
         </w:rPr>
-        <w:t>Subthema</w:t>
-      </w:r>
-      <w:proofErr w:type="spellEnd"/>
+        <w:t>Subthema 3</w:t>
+      </w:r>
+      <w:r>
+        <w:br/>
+      </w:r>
+      <w:r>
+        <w:t>Wat heeft de ECB t</w:t>
+      </w:r>
+      <w:r>
+        <w:t>oen gedaan? De ECB heeft hierop gereageerd door in enorme aantallen Eurobiljetten te printen. En hierbij de Europese economie te steunen die bezig waren met massale stimulus paketten om stilstaande economieen te stutten.</w:t>
+      </w:r>
+    </w:p>
+    <w:p>
+      <w:r>
+        <w:t xml:space="preserve">Dit wil ik bespreken met een woordvoerder van de ECB, die mij hopelijk hun beeld kan laten zien. Hoe is deze keuze gemaakt, hoe bepaalde ze het aantal, vinden ze zelf dat dit op de best mogelijke manier is aangepakt? </w:t>
+      </w:r>
+    </w:p>
+    <w:p>
       <w:r>
         <w:rPr>
           <w:b/>
           <w:bCs/>
         </w:rPr>
-        <w:t xml:space="preserve"> 2</w:t>
-      </w:r>
-    </w:p>
-    <w:p>
-      <w:r>
-        <w:t xml:space="preserve">Hoe is dit gebeurd? De Europese unie kwam in 2019 tijdens een periode van “gratis geld” en Blitzkrieg bedrijven als UBER, voor een enorme shock. De </w:t>
-      </w:r>
-      <w:proofErr w:type="gramStart"/>
-      <w:r>
-        <w:t>corona pandemie</w:t>
-      </w:r>
-      <w:proofErr w:type="gramEnd"/>
-      <w:r>
-        <w:t xml:space="preserve"> heeft dramatische gevolgen voor de gehele wereldeconomie. Wat zijn precies hiervan de gevolgen en hoe heeft de ECB hierop gereageerd? </w:t>
-      </w:r>
-    </w:p>
-    <w:p>
-      <w:r>
-        <w:t xml:space="preserve">Dat wil ik bespreken met econoom Edin </w:t>
-      </w:r>
-      <w:proofErr w:type="spellStart"/>
-      <w:r>
-        <w:t>Mujagic</w:t>
-      </w:r>
-      <w:proofErr w:type="spellEnd"/>
-      <w:r>
-        <w:t xml:space="preserve"> wie voor verschillende instanties het </w:t>
-      </w:r>
-      <w:proofErr w:type="spellStart"/>
-      <w:r>
-        <w:t>Macroeconomische</w:t>
-      </w:r>
-      <w:proofErr w:type="spellEnd"/>
-      <w:r>
-        <w:t xml:space="preserve"> nieuws brengt.</w:t>
-      </w:r>
-    </w:p>
-    <w:p>
-      <w:r>
-        <w:t>Ook Schriftelijke bronnen zoals cijfers van ECB en CBS gebruiken om aan te tonen wat in 2019 is veranderd door de pandemie (bijv. Banen, spaargeld, geld printen?)</w:t>
-      </w:r>
-    </w:p>
-    <w:p/>
-    <w:p>
-      <w:proofErr w:type="spellStart"/>
+        <w:lastRenderedPageBreak/>
+        <w:t xml:space="preserve">Subthema </w:t>
+      </w:r>
       <w:r>
         <w:rPr>
           <w:b/>
           <w:bCs/>
         </w:rPr>
-        <w:t>Subthema</w:t>
-      </w:r>
-      <w:proofErr w:type="spellEnd"/>
-      <w:r>
-        <w:rPr>
-          <w:b/>
-          <w:bCs/>
-        </w:rPr>
-        <w:t xml:space="preserve"> 3</w:t>
+        <w:t>4</w:t>
       </w:r>
       <w:r>
         <w:br/>
       </w:r>
       <w:r>
-        <w:t>Wat heeft de ECB t</w:t>
-      </w:r>
-      <w:r>
-        <w:t xml:space="preserve">oen gedaan? De ECB heeft hierop gereageerd door in enorme aantallen Eurobiljetten te printen. En hierbij de Europese economie te steunen die bezig waren met massale stimulus </w:t>
-      </w:r>
-      <w:proofErr w:type="spellStart"/>
-      <w:r>
-        <w:t>paketten</w:t>
-      </w:r>
-      <w:proofErr w:type="spellEnd"/>
-      <w:r>
-        <w:t xml:space="preserve"> om stilstaande </w:t>
-      </w:r>
-      <w:proofErr w:type="spellStart"/>
-      <w:r>
-        <w:t>economieen</w:t>
-      </w:r>
-      <w:proofErr w:type="spellEnd"/>
-      <w:r>
-        <w:t xml:space="preserve"> te stutten.</w:t>
-      </w:r>
-    </w:p>
-    <w:p>
-      <w:r>
-        <w:t xml:space="preserve">Dit wil ik bespreken met een woordvoerder van de ECB, die mij hopelijk hun beeld kan laten zien. Hoe is deze keuze gemaakt, hoe bepaalde ze het aantal, vinden ze zelf dat dit op de best mogelijke manier is aangepakt? </w:t>
-      </w:r>
-    </w:p>
-    <w:p/>
-    <w:p>
-      <w:proofErr w:type="spellStart"/>
-      <w:r>
-        <w:rPr>
-          <w:b/>
-          <w:bCs/>
-        </w:rPr>
-        <w:t>Subthema</w:t>
-      </w:r>
-      <w:proofErr w:type="spellEnd"/>
-      <w:r>
-        <w:rPr>
-          <w:b/>
-          <w:bCs/>
-        </w:rPr>
-        <w:t xml:space="preserve"> 4</w:t>
-      </w:r>
-      <w:r>
-        <w:rPr>
-          <w:b/>
-          <w:bCs/>
-        </w:rPr>
-        <w:t xml:space="preserve"> (kort)</w:t>
-      </w:r>
-    </w:p>
-    <w:p>
-      <w:r>
-        <w:t xml:space="preserve">Klap op de vuurpijl was de Oorlog op ons continent. </w:t>
-      </w:r>
-    </w:p>
-    <w:p/>
-    <w:p>
-      <w:proofErr w:type="spellStart"/>
-      <w:r>
-        <w:rPr>
-          <w:b/>
-          <w:bCs/>
-        </w:rPr>
-        <w:lastRenderedPageBreak/>
-        <w:t>Subthema</w:t>
-      </w:r>
-      <w:proofErr w:type="spellEnd"/>
-      <w:r>
-        <w:rPr>
-          <w:b/>
-          <w:bCs/>
-        </w:rPr>
-        <w:t xml:space="preserve"> 5</w:t>
-      </w:r>
-      <w:r>
-        <w:br/>
-      </w:r>
-      <w:r>
-        <w:t xml:space="preserve">Resultaat van beleid ECB en krimp- &amp; </w:t>
-      </w:r>
-      <w:proofErr w:type="spellStart"/>
-      <w:r>
-        <w:t>graaiflatie</w:t>
-      </w:r>
-      <w:proofErr w:type="spellEnd"/>
-      <w:r>
-        <w:t xml:space="preserve">, </w:t>
+        <w:t xml:space="preserve">Resultaat van beleid ECB en krimp- &amp; graaiflatie, </w:t>
+      </w:r>
+      <w:r>
+        <w:t>deze punten hebben geleid tot de huidige situatie voor het afgelopen jaar. De prijzen van consumentengoederen daalt maar niet en er treden nu ook nieuwe economische fenomenen op zoals ‘graaiflatie’ en ‘krimpflatie’. Hoe kunnen we dit herkennen en hoe gaat dit in de toekomst eruit zien?</w:t>
       </w:r>
     </w:p>
     <w:p/>

</xml_diff>

<commit_message>
vault backup: 2023-11-24 15:43:39
</commit_message>
<xml_diff>
--- a/Vakken/Journalistieke en Redactionele Vaardigheden/Achtergrondverhaal/New folder/Achtergrondverhaal Tekstschema.docx
+++ b/Vakken/Journalistieke en Redactionele Vaardigheden/Achtergrondverhaal/New folder/Achtergrondverhaal Tekstschema.docx
@@ -118,18 +118,35 @@
         <w:t xml:space="preserve"> </w:t>
       </w:r>
       <w:r>
-        <w:t>Prijzen in de supermarkt zijn voor burgers gigantisch gestegen met zelfs unieke fenomenen als krimpflatie als gevolg.</w:t>
+        <w:t xml:space="preserve">Prijzen in de supermarkt zijn voor burgers gigantisch gestegen met zelfs unieke fenomenen als </w:t>
+      </w:r>
+      <w:proofErr w:type="spellStart"/>
+      <w:r>
+        <w:t>krimpflatie</w:t>
+      </w:r>
+      <w:proofErr w:type="spellEnd"/>
+      <w:r>
+        <w:t xml:space="preserve"> als gevolg.</w:t>
       </w:r>
     </w:p>
     <w:p/>
     <w:p/>
     <w:p>
-      <w:r>
-        <w:rPr>
-          <w:b/>
-          <w:bCs/>
-        </w:rPr>
-        <w:t>Subthema 1</w:t>
+      <w:proofErr w:type="spellStart"/>
+      <w:r>
+        <w:rPr>
+          <w:b/>
+          <w:bCs/>
+        </w:rPr>
+        <w:t>Subthema</w:t>
+      </w:r>
+      <w:proofErr w:type="spellEnd"/>
+      <w:r>
+        <w:rPr>
+          <w:b/>
+          <w:bCs/>
+        </w:rPr>
+        <w:t xml:space="preserve"> 1</w:t>
       </w:r>
       <w:r>
         <w:br/>
@@ -140,12 +157,21 @@
     </w:p>
     <w:p/>
     <w:p>
-      <w:r>
-        <w:rPr>
-          <w:b/>
-          <w:bCs/>
-        </w:rPr>
-        <w:t>Subthema 2</w:t>
+      <w:proofErr w:type="spellStart"/>
+      <w:r>
+        <w:rPr>
+          <w:b/>
+          <w:bCs/>
+        </w:rPr>
+        <w:t>Subthema</w:t>
+      </w:r>
+      <w:proofErr w:type="spellEnd"/>
+      <w:r>
+        <w:rPr>
+          <w:b/>
+          <w:bCs/>
+        </w:rPr>
+        <w:t xml:space="preserve"> 2</w:t>
       </w:r>
     </w:p>
     <w:p>
@@ -160,7 +186,23 @@
     </w:p>
     <w:p>
       <w:r>
-        <w:t>Dat wil ik bespreken met econoom Edin Mujagic wie voor verschillende instanties het Macroeconomische nieuws brengt.</w:t>
+        <w:t xml:space="preserve">Dat wil ik bespreken met econoom Edin </w:t>
+      </w:r>
+      <w:proofErr w:type="spellStart"/>
+      <w:r>
+        <w:t>Mujagic</w:t>
+      </w:r>
+      <w:proofErr w:type="spellEnd"/>
+      <w:r>
+        <w:t xml:space="preserve"> wie voor verschillende instanties het </w:t>
+      </w:r>
+      <w:proofErr w:type="spellStart"/>
+      <w:r>
+        <w:t>Macroeconomische</w:t>
+      </w:r>
+      <w:proofErr w:type="spellEnd"/>
+      <w:r>
+        <w:t xml:space="preserve"> nieuws brengt.</w:t>
       </w:r>
     </w:p>
     <w:p>
@@ -170,12 +212,21 @@
     </w:p>
     <w:p/>
     <w:p>
-      <w:r>
-        <w:rPr>
-          <w:b/>
-          <w:bCs/>
-        </w:rPr>
-        <w:t>Subthema 3</w:t>
+      <w:proofErr w:type="spellStart"/>
+      <w:r>
+        <w:rPr>
+          <w:b/>
+          <w:bCs/>
+        </w:rPr>
+        <w:t>Subthema</w:t>
+      </w:r>
+      <w:proofErr w:type="spellEnd"/>
+      <w:r>
+        <w:rPr>
+          <w:b/>
+          <w:bCs/>
+        </w:rPr>
+        <w:t xml:space="preserve"> 3</w:t>
       </w:r>
       <w:r>
         <w:br/>
@@ -184,7 +235,23 @@
         <w:t>Wat heeft de ECB t</w:t>
       </w:r>
       <w:r>
-        <w:t>oen gedaan? De ECB heeft hierop gereageerd door in enorme aantallen Eurobiljetten te printen. En hierbij de Europese economie te steunen die bezig waren met massale stimulus paketten om stilstaande economieen te stutten.</w:t>
+        <w:t xml:space="preserve">oen gedaan? De ECB heeft hierop gereageerd door in enorme aantallen Eurobiljetten te printen. En hierbij de Europese economie te steunen die bezig waren met massale stimulus </w:t>
+      </w:r>
+      <w:proofErr w:type="spellStart"/>
+      <w:r>
+        <w:t>paketten</w:t>
+      </w:r>
+      <w:proofErr w:type="spellEnd"/>
+      <w:r>
+        <w:t xml:space="preserve"> om stilstaande </w:t>
+      </w:r>
+      <w:proofErr w:type="spellStart"/>
+      <w:r>
+        <w:t>economieen</w:t>
+      </w:r>
+      <w:proofErr w:type="spellEnd"/>
+      <w:r>
+        <w:t xml:space="preserve"> te stutten.</w:t>
       </w:r>
     </w:p>
     <w:p>
@@ -193,13 +260,22 @@
       </w:r>
     </w:p>
     <w:p>
+      <w:proofErr w:type="spellStart"/>
       <w:r>
         <w:rPr>
           <w:b/>
           <w:bCs/>
         </w:rPr>
         <w:lastRenderedPageBreak/>
-        <w:t xml:space="preserve">Subthema </w:t>
+        <w:t>Subthema</w:t>
+      </w:r>
+      <w:proofErr w:type="spellEnd"/>
+      <w:r>
+        <w:rPr>
+          <w:b/>
+          <w:bCs/>
+        </w:rPr>
+        <w:t xml:space="preserve"> </w:t>
       </w:r>
       <w:r>
         <w:rPr>
@@ -212,10 +288,34 @@
         <w:br/>
       </w:r>
       <w:r>
-        <w:t xml:space="preserve">Resultaat van beleid ECB en krimp- &amp; graaiflatie, </w:t>
-      </w:r>
-      <w:r>
-        <w:t>deze punten hebben geleid tot de huidige situatie voor het afgelopen jaar. De prijzen van consumentengoederen daalt maar niet en er treden nu ook nieuwe economische fenomenen op zoals ‘graaiflatie’ en ‘krimpflatie’. Hoe kunnen we dit herkennen en hoe gaat dit in de toekomst eruit zien?</w:t>
+        <w:t xml:space="preserve">Resultaat van beleid ECB en krimp- &amp; </w:t>
+      </w:r>
+      <w:proofErr w:type="spellStart"/>
+      <w:r>
+        <w:t>graaiflatie</w:t>
+      </w:r>
+      <w:proofErr w:type="spellEnd"/>
+      <w:r>
+        <w:t xml:space="preserve">, </w:t>
+      </w:r>
+      <w:r>
+        <w:t>deze punten hebben geleid tot de huidige situatie voor het afgelopen jaar. De prijzen van consumentengoederen daalt maar niet en er treden nu ook nieuwe economische fenomenen op zoals ‘</w:t>
+      </w:r>
+      <w:proofErr w:type="spellStart"/>
+      <w:r>
+        <w:t>graaiflatie</w:t>
+      </w:r>
+      <w:proofErr w:type="spellEnd"/>
+      <w:r>
+        <w:t>’ en ‘</w:t>
+      </w:r>
+      <w:proofErr w:type="spellStart"/>
+      <w:r>
+        <w:t>krimpflatie</w:t>
+      </w:r>
+      <w:proofErr w:type="spellEnd"/>
+      <w:r>
+        <w:t>’. Hoe kunnen we dit herkennen en hoe gaat dit in de toekomst eruit zien?</w:t>
       </w:r>
     </w:p>
     <w:p/>

</xml_diff>

<commit_message>
vault backup: 2023-11-24 23:25:54
</commit_message>
<xml_diff>
--- a/Vakken/Journalistieke en Redactionele Vaardigheden/Achtergrondverhaal/New folder/Achtergrondverhaal Tekstschema.docx
+++ b/Vakken/Journalistieke en Redactionele Vaardigheden/Achtergrondverhaal/New folder/Achtergrondverhaal Tekstschema.docx
@@ -237,19 +237,15 @@
       <w:r>
         <w:t xml:space="preserve">oen gedaan? De ECB heeft hierop gereageerd door in enorme aantallen Eurobiljetten te printen. En hierbij de Europese economie te steunen die bezig waren met massale stimulus </w:t>
       </w:r>
-      <w:proofErr w:type="spellStart"/>
-      <w:r>
-        <w:t>paketten</w:t>
-      </w:r>
-      <w:proofErr w:type="spellEnd"/>
+      <w:r>
+        <w:t>pakketten</w:t>
+      </w:r>
       <w:r>
         <w:t xml:space="preserve"> om stilstaande </w:t>
       </w:r>
-      <w:proofErr w:type="spellStart"/>
-      <w:r>
-        <w:t>economieen</w:t>
-      </w:r>
-      <w:proofErr w:type="spellEnd"/>
+      <w:r>
+        <w:t>economieën</w:t>
+      </w:r>
       <w:r>
         <w:t xml:space="preserve"> te stutten.</w:t>
       </w:r>

</xml_diff>

<commit_message>
vault backup: 2023-11-27 08:26:42
</commit_message>
<xml_diff>
--- a/Vakken/Journalistieke en Redactionele Vaardigheden/Achtergrondverhaal/New folder/Achtergrondverhaal Tekstschema.docx
+++ b/Vakken/Journalistieke en Redactionele Vaardigheden/Achtergrondverhaal/New folder/Achtergrondverhaal Tekstschema.docx
@@ -157,6 +157,7 @@
     </w:p>
     <w:p/>
     <w:p>
+      <w:bookmarkStart w:id="0" w:name="_Hlk151933621"/>
       <w:proofErr w:type="spellStart"/>
       <w:r>
         <w:rPr>
@@ -210,6 +211,7 @@
         <w:t>Ook Schriftelijke bronnen zoals cijfers van ECB en CBS gebruiken om aan te tonen wat in 2019 is veranderd door de pandemie (bijv. Banen, spaargeld, geld printen?)</w:t>
       </w:r>
     </w:p>
+    <w:bookmarkEnd w:id="0"/>
     <w:p/>
     <w:p>
       <w:proofErr w:type="spellStart"/>
@@ -231,6 +233,7 @@
       <w:r>
         <w:br/>
       </w:r>
+      <w:bookmarkStart w:id="1" w:name="_Hlk151933690"/>
       <w:r>
         <w:t>Wat heeft de ECB t</w:t>
       </w:r>
@@ -255,6 +258,7 @@
         <w:t xml:space="preserve">Dit wil ik bespreken met een woordvoerder van de ECB, die mij hopelijk hun beeld kan laten zien. Hoe is deze keuze gemaakt, hoe bepaalde ze het aantal, vinden ze zelf dat dit op de best mogelijke manier is aangepakt? </w:t>
       </w:r>
     </w:p>
+    <w:bookmarkEnd w:id="1"/>
     <w:p>
       <w:proofErr w:type="spellStart"/>
       <w:r>
@@ -283,6 +287,7 @@
       <w:r>
         <w:br/>
       </w:r>
+      <w:bookmarkStart w:id="2" w:name="_Hlk151933704"/>
       <w:r>
         <w:t xml:space="preserve">Resultaat van beleid ECB en krimp- &amp; </w:t>
       </w:r>
@@ -313,6 +318,7 @@
       <w:r>
         <w:t>’. Hoe kunnen we dit herkennen en hoe gaat dit in de toekomst eruit zien?</w:t>
       </w:r>
+      <w:bookmarkEnd w:id="2"/>
     </w:p>
     <w:p/>
     <w:p/>

</xml_diff>